<commit_message>
Update meeting protocol 29.06.2017
</commit_message>
<xml_diff>
--- a/Documentation/ProjectDocumentation/Meetings/Minutes_29062017.docx
+++ b/Documentation/ProjectDocumentation/Meetings/Minutes_29062017.docx
@@ -10,12 +10,37 @@
           <w:lang w:val="de-AT"/>
         </w:rPr>
       </w:pPr>
+      <w:proofErr w:type="spellStart"/>
       <w:r>
         <w:rPr>
           <w:color w:val="333333"/>
           <w:lang w:val="de-AT"/>
         </w:rPr>
-        <w:t>Minutes of Meeting</w:t>
+        <w:t>Minutes</w:t>
+      </w:r>
+      <w:proofErr w:type="spellEnd"/>
+      <w:r>
+        <w:rPr>
+          <w:color w:val="333333"/>
+          <w:lang w:val="de-AT"/>
+        </w:rPr>
+        <w:t xml:space="preserve"> </w:t>
+      </w:r>
+      <w:proofErr w:type="spellStart"/>
+      <w:r>
+        <w:rPr>
+          <w:color w:val="333333"/>
+          <w:lang w:val="de-AT"/>
+        </w:rPr>
+        <w:t>of</w:t>
+      </w:r>
+      <w:proofErr w:type="spellEnd"/>
+      <w:r>
+        <w:rPr>
+          <w:color w:val="333333"/>
+          <w:lang w:val="de-AT"/>
+        </w:rPr>
+        <w:t xml:space="preserve"> Meeting</w:t>
       </w:r>
     </w:p>
     <w:p>
@@ -77,6 +102,9 @@
         </w:tc>
       </w:tr>
       <w:tr>
+        <w:trPr>
+          <w:trHeight w:val="327"/>
+        </w:trPr>
         <w:tc>
           <w:tcPr>
             <w:tcW w:w="833" w:type="pct"/>
@@ -92,6 +120,7 @@
                 <w:lang w:val="de-AT"/>
               </w:rPr>
             </w:pPr>
+            <w:bookmarkStart w:id="0" w:name="_GoBack" w:colFirst="0" w:colLast="1"/>
             <w:r>
               <w:rPr>
                 <w:b/>
@@ -127,6 +156,7 @@
           </w:p>
         </w:tc>
       </w:tr>
+      <w:bookmarkEnd w:id="0"/>
       <w:tr>
         <w:tc>
           <w:tcPr>
@@ -182,13 +212,23 @@
                 <w:lang w:val="de-AT"/>
               </w:rPr>
             </w:pPr>
-            <w:r>
-              <w:rPr>
-                <w:b/>
-                <w:color w:val="333333"/>
-                <w:lang w:val="de-AT"/>
-              </w:rPr>
-              <w:t xml:space="preserve">From </w:t>
+            <w:proofErr w:type="spellStart"/>
+            <w:r>
+              <w:rPr>
+                <w:b/>
+                <w:color w:val="333333"/>
+                <w:lang w:val="de-AT"/>
+              </w:rPr>
+              <w:t>From</w:t>
+            </w:r>
+            <w:proofErr w:type="spellEnd"/>
+            <w:r>
+              <w:rPr>
+                <w:b/>
+                <w:color w:val="333333"/>
+                <w:lang w:val="de-AT"/>
+              </w:rPr>
+              <w:t xml:space="preserve"> </w:t>
             </w:r>
           </w:p>
         </w:tc>
@@ -224,6 +264,7 @@
                 <w:lang w:val="de-AT"/>
               </w:rPr>
             </w:pPr>
+            <w:proofErr w:type="spellStart"/>
             <w:r>
               <w:rPr>
                 <w:b/>
@@ -232,6 +273,7 @@
               </w:rPr>
               <w:t>To</w:t>
             </w:r>
+            <w:proofErr w:type="spellEnd"/>
           </w:p>
         </w:tc>
         <w:tc>
@@ -250,7 +292,28 @@
                 <w:color w:val="333333"/>
                 <w:lang w:val="de-AT"/>
               </w:rPr>
-              <w:t>hh:mm PM</w:t>
+              <w:t>12</w:t>
+            </w:r>
+            <w:r>
+              <w:rPr>
+                <w:color w:val="333333"/>
+                <w:lang w:val="de-AT"/>
+              </w:rPr>
+              <w:t>:</w:t>
+            </w:r>
+            <w:r>
+              <w:rPr>
+                <w:color w:val="333333"/>
+                <w:lang w:val="de-AT"/>
+              </w:rPr>
+              <w:t>15</w:t>
+            </w:r>
+            <w:r>
+              <w:rPr>
+                <w:color w:val="333333"/>
+                <w:lang w:val="de-AT"/>
+              </w:rPr>
+              <w:t xml:space="preserve"> PM</w:t>
             </w:r>
           </w:p>
         </w:tc>
@@ -294,7 +357,7 @@
                 <w:color w:val="333333"/>
                 <w:lang w:val="de-AT"/>
               </w:rPr>
-              <w:t>Location details</w:t>
+              <w:t>FH (PL1.MC)</w:t>
             </w:r>
           </w:p>
         </w:tc>
@@ -316,8 +379,18 @@
                 <w:color w:val="333333"/>
                 <w:lang w:val="de-AT"/>
               </w:rPr>
-              <w:t>Note Taker</w:t>
-            </w:r>
+              <w:t xml:space="preserve">Note </w:t>
+            </w:r>
+            <w:proofErr w:type="spellStart"/>
+            <w:r>
+              <w:rPr>
+                <w:b/>
+                <w:color w:val="333333"/>
+                <w:lang w:val="de-AT"/>
+              </w:rPr>
+              <w:t>Taker</w:t>
+            </w:r>
+            <w:proofErr w:type="spellEnd"/>
             <w:r>
               <w:rPr>
                 <w:b/>
@@ -344,7 +417,7 @@
                 <w:color w:val="333333"/>
                 <w:lang w:val="de-AT"/>
               </w:rPr>
-              <w:t>First name Last name</w:t>
+              <w:t>Paul Schmutz</w:t>
             </w:r>
           </w:p>
         </w:tc>
@@ -386,8 +459,31 @@
                 <w:color w:val="333333"/>
                 <w:lang w:val="de-AT"/>
               </w:rPr>
-              <w:t>0.5 hrs</w:t>
-            </w:r>
+              <w:t>0.</w:t>
+            </w:r>
+            <w:r>
+              <w:rPr>
+                <w:color w:val="333333"/>
+                <w:lang w:val="de-AT"/>
+              </w:rPr>
+              <w:t>75</w:t>
+            </w:r>
+            <w:r>
+              <w:rPr>
+                <w:color w:val="333333"/>
+                <w:lang w:val="de-AT"/>
+              </w:rPr>
+              <w:t xml:space="preserve"> </w:t>
+            </w:r>
+            <w:proofErr w:type="spellStart"/>
+            <w:r>
+              <w:rPr>
+                <w:color w:val="333333"/>
+                <w:lang w:val="de-AT"/>
+              </w:rPr>
+              <w:t>hrs</w:t>
+            </w:r>
+            <w:proofErr w:type="spellEnd"/>
           </w:p>
         </w:tc>
       </w:tr>
@@ -514,8 +610,24 @@
                 <w:color w:val="333333"/>
                 <w:lang w:val="de-AT"/>
               </w:rPr>
-              <w:t>15 mins</w:t>
-            </w:r>
+              <w:t>15</w:t>
+            </w:r>
+            <w:r>
+              <w:rPr>
+                <w:color w:val="333333"/>
+                <w:lang w:val="de-AT"/>
+              </w:rPr>
+              <w:t xml:space="preserve"> </w:t>
+            </w:r>
+            <w:proofErr w:type="spellStart"/>
+            <w:r>
+              <w:rPr>
+                <w:color w:val="333333"/>
+                <w:lang w:val="de-AT"/>
+              </w:rPr>
+              <w:t>mins</w:t>
+            </w:r>
+            <w:proofErr w:type="spellEnd"/>
           </w:p>
         </w:tc>
         <w:tc>
@@ -535,7 +647,31 @@
                 <w:color w:val="333333"/>
                 <w:lang w:val="de-AT"/>
               </w:rPr>
-              <w:t>1. Topic name- brief description</w:t>
+              <w:t xml:space="preserve">1. </w:t>
+            </w:r>
+            <w:r>
+              <w:rPr>
+                <w:rFonts w:cs="Arial"/>
+                <w:color w:val="333333"/>
+                <w:lang w:val="de-AT"/>
+              </w:rPr>
+              <w:t>Präsentation</w:t>
+            </w:r>
+            <w:r>
+              <w:rPr>
+                <w:rFonts w:cs="Arial"/>
+                <w:color w:val="333333"/>
+                <w:lang w:val="de-AT"/>
+              </w:rPr>
+              <w:t xml:space="preserve">- </w:t>
+            </w:r>
+            <w:r>
+              <w:rPr>
+                <w:rFonts w:cs="Arial"/>
+                <w:color w:val="333333"/>
+                <w:lang w:val="de-AT"/>
+              </w:rPr>
+              <w:t>Fragen zum Ablauf und Inhalt</w:t>
             </w:r>
           </w:p>
         </w:tc>
@@ -557,8 +693,24 @@
                 <w:color w:val="333333"/>
                 <w:lang w:val="de-AT"/>
               </w:rPr>
-              <w:t>35 mins</w:t>
-            </w:r>
+              <w:t>30</w:t>
+            </w:r>
+            <w:r>
+              <w:rPr>
+                <w:color w:val="333333"/>
+                <w:lang w:val="de-AT"/>
+              </w:rPr>
+              <w:t xml:space="preserve"> </w:t>
+            </w:r>
+            <w:proofErr w:type="spellStart"/>
+            <w:r>
+              <w:rPr>
+                <w:color w:val="333333"/>
+                <w:lang w:val="de-AT"/>
+              </w:rPr>
+              <w:t>mins</w:t>
+            </w:r>
+            <w:proofErr w:type="spellEnd"/>
           </w:p>
         </w:tc>
         <w:tc>
@@ -578,51 +730,31 @@
                 <w:color w:val="333333"/>
                 <w:lang w:val="de-AT"/>
               </w:rPr>
-              <w:t>2. Topic name- brief description</w:t>
-            </w:r>
-          </w:p>
-        </w:tc>
-      </w:tr>
-      <w:tr>
-        <w:tc>
-          <w:tcPr>
-            <w:tcW w:w="855" w:type="pct"/>
-          </w:tcPr>
-          <w:p>
-            <w:pPr>
-              <w:rPr>
-                <w:color w:val="333333"/>
-                <w:lang w:val="de-AT"/>
-              </w:rPr>
-            </w:pPr>
-            <w:r>
-              <w:rPr>
-                <w:color w:val="333333"/>
-                <w:lang w:val="de-AT"/>
-              </w:rPr>
-              <w:t>10 mins</w:t>
-            </w:r>
-          </w:p>
-        </w:tc>
-        <w:tc>
-          <w:tcPr>
-            <w:tcW w:w="4145" w:type="pct"/>
-          </w:tcPr>
-          <w:p>
-            <w:pPr>
+              <w:t xml:space="preserve">2. </w:t>
+            </w:r>
+            <w:r>
               <w:rPr>
                 <w:rFonts w:cs="Arial"/>
                 <w:color w:val="333333"/>
                 <w:lang w:val="de-AT"/>
               </w:rPr>
-            </w:pPr>
+              <w:t>Verbleibende Dokumentation</w:t>
+            </w:r>
             <w:r>
               <w:rPr>
                 <w:rFonts w:cs="Arial"/>
                 <w:color w:val="333333"/>
                 <w:lang w:val="de-AT"/>
               </w:rPr>
-              <w:t>3. Topic name- brief description</w:t>
+              <w:t xml:space="preserve">- </w:t>
+            </w:r>
+            <w:r>
+              <w:rPr>
+                <w:rFonts w:cs="Arial"/>
+                <w:color w:val="333333"/>
+                <w:lang w:val="de-AT"/>
+              </w:rPr>
+              <w:t>Fehlende Dokumente feststellen und Inhalt fixieren</w:t>
             </w:r>
           </w:p>
         </w:tc>
@@ -673,12 +805,21 @@
                 <w:lang w:val="de-AT"/>
               </w:rPr>
             </w:pPr>
-            <w:r>
-              <w:rPr>
-                <w:b/>
-                <w:lang w:val="de-AT"/>
-              </w:rPr>
-              <w:t>Attendee List</w:t>
+            <w:proofErr w:type="spellStart"/>
+            <w:r>
+              <w:rPr>
+                <w:b/>
+                <w:lang w:val="de-AT"/>
+              </w:rPr>
+              <w:t>Attendee</w:t>
+            </w:r>
+            <w:proofErr w:type="spellEnd"/>
+            <w:r>
+              <w:rPr>
+                <w:b/>
+                <w:lang w:val="de-AT"/>
+              </w:rPr>
+              <w:t xml:space="preserve"> List</w:t>
             </w:r>
           </w:p>
         </w:tc>
@@ -747,13 +888,23 @@
                 <w:lang w:val="de-AT"/>
               </w:rPr>
             </w:pPr>
-            <w:r>
-              <w:rPr>
-                <w:b/>
-                <w:color w:val="333333"/>
-                <w:lang w:val="de-AT"/>
-              </w:rPr>
-              <w:t>Present?</w:t>
+            <w:proofErr w:type="spellStart"/>
+            <w:r>
+              <w:rPr>
+                <w:b/>
+                <w:color w:val="333333"/>
+                <w:lang w:val="de-AT"/>
+              </w:rPr>
+              <w:t>Present</w:t>
+            </w:r>
+            <w:proofErr w:type="spellEnd"/>
+            <w:r>
+              <w:rPr>
+                <w:b/>
+                <w:color w:val="333333"/>
+                <w:lang w:val="de-AT"/>
+              </w:rPr>
+              <w:t>?</w:t>
             </w:r>
           </w:p>
         </w:tc>
@@ -772,13 +923,41 @@
                 <w:lang w:val="de-AT"/>
               </w:rPr>
             </w:pPr>
-            <w:r>
-              <w:rPr>
-                <w:b/>
-                <w:color w:val="333333"/>
-                <w:lang w:val="de-AT"/>
-              </w:rPr>
-              <w:t>Reason of Absence</w:t>
+            <w:proofErr w:type="spellStart"/>
+            <w:r>
+              <w:rPr>
+                <w:b/>
+                <w:color w:val="333333"/>
+                <w:lang w:val="de-AT"/>
+              </w:rPr>
+              <w:t>Reason</w:t>
+            </w:r>
+            <w:proofErr w:type="spellEnd"/>
+            <w:r>
+              <w:rPr>
+                <w:b/>
+                <w:color w:val="333333"/>
+                <w:lang w:val="de-AT"/>
+              </w:rPr>
+              <w:t xml:space="preserve"> </w:t>
+            </w:r>
+            <w:proofErr w:type="spellStart"/>
+            <w:r>
+              <w:rPr>
+                <w:b/>
+                <w:color w:val="333333"/>
+                <w:lang w:val="de-AT"/>
+              </w:rPr>
+              <w:t>of</w:t>
+            </w:r>
+            <w:proofErr w:type="spellEnd"/>
+            <w:r>
+              <w:rPr>
+                <w:b/>
+                <w:color w:val="333333"/>
+                <w:lang w:val="de-AT"/>
+              </w:rPr>
+              <w:t xml:space="preserve"> Absence</w:t>
             </w:r>
           </w:p>
         </w:tc>
@@ -820,8 +999,17 @@
                 <w:color w:val="333333"/>
                 <w:lang w:val="de-AT"/>
               </w:rPr>
-              <w:t>First name Last name</w:t>
-            </w:r>
+              <w:t xml:space="preserve">Marcel </w:t>
+            </w:r>
+            <w:proofErr w:type="spellStart"/>
+            <w:r>
+              <w:rPr>
+                <w:color w:val="333333"/>
+                <w:lang w:val="de-AT"/>
+              </w:rPr>
+              <w:t>Breitenfellner</w:t>
+            </w:r>
+            <w:proofErr w:type="spellEnd"/>
           </w:p>
         </w:tc>
         <w:tc>
@@ -896,7 +1084,7 @@
                 <w:color w:val="333333"/>
                 <w:lang w:val="de-AT"/>
               </w:rPr>
-              <w:t>First name Last name</w:t>
+              <w:t>Boris Fuchs</w:t>
             </w:r>
           </w:p>
         </w:tc>
@@ -971,7 +1159,7 @@
                 <w:color w:val="333333"/>
                 <w:lang w:val="de-AT"/>
               </w:rPr>
-              <w:t>First name Last name</w:t>
+              <w:t>Paul Schmutz</w:t>
             </w:r>
           </w:p>
         </w:tc>
@@ -991,7 +1179,7 @@
                 <w:color w:val="333333"/>
                 <w:lang w:val="de-AT"/>
               </w:rPr>
-              <w:t>N</w:t>
+              <w:t>Y</w:t>
             </w:r>
           </w:p>
         </w:tc>
@@ -1006,13 +1194,6 @@
                 <w:lang w:val="de-AT"/>
               </w:rPr>
             </w:pPr>
-            <w:r>
-              <w:rPr>
-                <w:color w:val="333333"/>
-                <w:lang w:val="de-AT"/>
-              </w:rPr>
-              <w:t>Out sick</w:t>
-            </w:r>
           </w:p>
         </w:tc>
       </w:tr>
@@ -1349,41 +1530,24 @@
             </w:r>
             <w:r>
               <w:rPr>
-                <w:b/>
-                <w:color w:val="333333"/>
-                <w:lang w:val="de-AT"/>
-              </w:rPr>
-              <w:t>Plakat</w:t>
-            </w:r>
-            <w:r>
-              <w:rPr>
-                <w:color w:val="333333"/>
-                <w:lang w:val="de-AT"/>
-              </w:rPr>
-              <w:t xml:space="preserve"> in </w:t>
-            </w:r>
-            <w:r>
-              <w:rPr>
-                <w:b/>
-                <w:color w:val="333333"/>
-                <w:lang w:val="de-AT"/>
-              </w:rPr>
-              <w:t>deutsch</w:t>
-            </w:r>
-            <w:r>
-              <w:rPr>
-                <w:color w:val="333333"/>
-                <w:lang w:val="de-AT"/>
-              </w:rPr>
-              <w:t xml:space="preserve"> </w:t>
-            </w:r>
-            <w:r>
-              <w:rPr>
-                <w:b/>
-                <w:color w:val="333333"/>
-                <w:lang w:val="de-AT"/>
-              </w:rPr>
-              <w:t>ausdrucken</w:t>
+                <w:color w:val="333333"/>
+                <w:lang w:val="de-AT"/>
+              </w:rPr>
+              <w:t xml:space="preserve">Plakat </w:t>
+            </w:r>
+            <w:r>
+              <w:rPr>
+                <w:color w:val="333333"/>
+                <w:lang w:val="de-AT"/>
+              </w:rPr>
+              <w:t>in Deutsch</w:t>
+            </w:r>
+            <w:r>
+              <w:rPr>
+                <w:color w:val="333333"/>
+                <w:lang w:val="de-AT"/>
+              </w:rPr>
+              <w:t xml:space="preserve"> ausdrucken</w:t>
             </w:r>
             <w:r>
               <w:rPr>
@@ -1426,6 +1590,13 @@
               </w:rPr>
               <w:t>2</w:t>
             </w:r>
+            <w:r>
+              <w:rPr>
+                <w:color w:val="333333"/>
+                <w:lang w:val="de-AT"/>
+              </w:rPr>
+              <w:t>.1</w:t>
+            </w:r>
           </w:p>
         </w:tc>
         <w:tc>
@@ -1488,7 +1659,7 @@
                 <w:color w:val="333333"/>
                 <w:lang w:val="de-AT"/>
               </w:rPr>
-              <w:t>3</w:t>
+              <w:t>2.2</w:t>
             </w:r>
           </w:p>
         </w:tc>
@@ -1571,7 +1742,7 @@
                 <w:color w:val="333333"/>
                 <w:lang w:val="de-AT"/>
               </w:rPr>
-              <w:t>4</w:t>
+              <w:t>2.3</w:t>
             </w:r>
           </w:p>
         </w:tc>
@@ -1646,7 +1817,7 @@
                 <w:color w:val="333333"/>
                 <w:lang w:val="de-AT"/>
               </w:rPr>
-              <w:t>5</w:t>
+              <w:t>2.4</w:t>
             </w:r>
           </w:p>
         </w:tc>
@@ -1684,7 +1855,6 @@
                 <w:color w:val="333333"/>
                 <w:lang w:val="de-AT"/>
               </w:rPr>
-              <w:lastRenderedPageBreak/>
               <w:t>Wie wird Projekt für Entwicklung aufgesetzt (Installation.docx)</w:t>
             </w:r>
           </w:p>
@@ -1709,7 +1879,7 @@
                 <w:lang w:val="de-AT"/>
               </w:rPr>
               <w:lastRenderedPageBreak/>
-              <w:t>6</w:t>
+              <w:t>2.5</w:t>
             </w:r>
           </w:p>
         </w:tc>
@@ -1749,8 +1919,6 @@
               </w:rPr>
               <w:t>Kommentare anfertigen!</w:t>
             </w:r>
-            <w:bookmarkStart w:id="0" w:name="_GoBack"/>
-            <w:bookmarkEnd w:id="0"/>
           </w:p>
         </w:tc>
       </w:tr>
@@ -1853,8 +2021,18 @@
                 <w:color w:val="333333"/>
                 <w:lang w:val="de-AT"/>
               </w:rPr>
-              <w:t>Person Responsible</w:t>
-            </w:r>
+              <w:t xml:space="preserve">Person </w:t>
+            </w:r>
+            <w:proofErr w:type="spellStart"/>
+            <w:r>
+              <w:rPr>
+                <w:b/>
+                <w:color w:val="333333"/>
+                <w:lang w:val="de-AT"/>
+              </w:rPr>
+              <w:t>Responsible</w:t>
+            </w:r>
+            <w:proofErr w:type="spellEnd"/>
           </w:p>
         </w:tc>
         <w:tc>
@@ -1922,7 +2100,23 @@
                 <w:color w:val="333333"/>
                 <w:lang w:val="de-AT"/>
               </w:rPr>
-              <w:t>Plakat in deutsch A3 ausdrucken</w:t>
+              <w:t xml:space="preserve">Plakat </w:t>
+            </w:r>
+            <w:r>
+              <w:rPr>
+                <w:rFonts w:cs="Arial"/>
+                <w:color w:val="333333"/>
+                <w:lang w:val="de-AT"/>
+              </w:rPr>
+              <w:t>in Deutsch</w:t>
+            </w:r>
+            <w:r>
+              <w:rPr>
+                <w:rFonts w:cs="Arial"/>
+                <w:color w:val="333333"/>
+                <w:lang w:val="de-AT"/>
+              </w:rPr>
+              <w:t xml:space="preserve"> A3 ausdrucken</w:t>
             </w:r>
           </w:p>
         </w:tc>
@@ -1962,7 +2156,21 @@
                 <w:color w:val="333333"/>
                 <w:lang w:val="de-AT"/>
               </w:rPr>
-              <w:t>04.07.2017</w:t>
+              <w:t>0</w:t>
+            </w:r>
+            <w:r>
+              <w:rPr>
+                <w:color w:val="333333"/>
+                <w:lang w:val="de-AT"/>
+              </w:rPr>
+              <w:t>3</w:t>
+            </w:r>
+            <w:r>
+              <w:rPr>
+                <w:color w:val="333333"/>
+                <w:lang w:val="de-AT"/>
+              </w:rPr>
+              <w:t>.07.2017</w:t>
             </w:r>
           </w:p>
         </w:tc>
@@ -2157,7 +2365,7 @@
     <w:lsdException w:name="Table Web 2" w:semiHidden="1" w:unhideWhenUsed="1"/>
     <w:lsdException w:name="Table Web 3" w:semiHidden="1" w:unhideWhenUsed="1"/>
     <w:lsdException w:name="Balloon Text" w:semiHidden="1" w:unhideWhenUsed="1"/>
-    <w:lsdException w:name="Table Grid" w:semiHidden="1" w:uiPriority="0" w:unhideWhenUsed="1"/>
+    <w:lsdException w:name="Table Grid" w:uiPriority="0"/>
     <w:lsdException w:name="Table Theme" w:semiHidden="1" w:unhideWhenUsed="1"/>
     <w:lsdException w:name="Placeholder Text" w:semiHidden="1"/>
     <w:lsdException w:name="No Spacing" w:uiPriority="1" w:qFormat="1"/>

</xml_diff>